<commit_message>
Add report for Question 1
</commit_message>
<xml_diff>
--- a/Report.docx
+++ b/Report.docx
@@ -52,7 +52,7 @@
                           <a:avLst/>
                         </a:prstGeom>
                         <a:blipFill dpi="0" rotWithShape="1">
-                          <a:blip r:embed="rId4">
+                          <a:blip r:embed="rId5">
                             <a:alphaModFix amt="58000"/>
                           </a:blip>
                           <a:srcRect/>
@@ -98,7 +98,7 @@
           <mc:Fallback>
             <w:pict>
               <v:rect w14:anchorId="6133BA9E" id="Rectangle 3" o:spid="_x0000_s1026" style="position:absolute;margin-left:-89.6pt;margin-top:17.75pt;width:792.6pt;height:614.25pt;rotation:-90;z-index:-251657216;visibility:visible;mso-wrap-style:square;mso-width-percent:0;mso-height-percent:0;mso-wrap-distance-left:9pt;mso-wrap-distance-top:0;mso-wrap-distance-right:9pt;mso-wrap-distance-bottom:0;mso-position-horizontal:absolute;mso-position-horizontal-relative:page;mso-position-vertical:absolute;mso-position-vertical-relative:text;mso-width-percent:0;mso-height-percent:0;mso-width-relative:margin;mso-height-relative:margin;v-text-anchor:middle" o:gfxdata="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" strokecolor="#1f3763 [1604]" strokeweight="1pt">
-                <v:fill r:id="rId5" o:title="" opacity="38011f" recolor="t" rotate="t" type="frame"/>
+                <v:fill r:id="rId6" o:title="" opacity="38011f" recolor="t" rotate="t" type="frame"/>
                 <w10:wrap anchorx="page"/>
               </v:rect>
             </w:pict>
@@ -161,7 +161,7 @@
                     <pic:cNvPicPr/>
                   </pic:nvPicPr>
                   <pic:blipFill>
-                    <a:blip r:embed="rId6" cstate="print">
+                    <a:blip r:embed="rId7" cstate="print">
                       <a:duotone>
                         <a:prstClr val="black"/>
                         <a:schemeClr val="tx2">
@@ -440,26 +440,812 @@
     <w:p>
       <w:pPr>
         <w:bidi/>
-        <w:rPr>
-          <w:rtl/>
-          <w:lang w:bidi="fa-IR"/>
-        </w:rPr>
-      </w:pPr>
-      <w:r>
-        <w:rPr>
-          <w:rFonts w:hint="cs"/>
-          <w:rtl/>
-          <w:lang w:bidi="fa-IR"/>
-        </w:rPr>
-        <w:t>پاسخ</w:t>
-      </w:r>
-    </w:p>
-    <w:p>
-      <w:pPr>
-        <w:bidi/>
-        <w:rPr>
-          <w:rFonts w:hint="cs"/>
-          <w:rtl/>
+        <w:jc w:val="both"/>
+        <w:rPr>
+          <w:rtl/>
+          <w:lang w:bidi="fa-IR"/>
+        </w:rPr>
+      </w:pPr>
+      <w:r>
+        <w:rPr>
+          <w:rFonts w:hint="cs"/>
+          <w:b/>
+          <w:bCs/>
+          <w:rtl/>
+          <w:lang w:bidi="fa-IR"/>
+        </w:rPr>
+        <w:t>الف)</w:t>
+      </w:r>
+      <w:r>
+        <w:rPr>
+          <w:rFonts w:hint="cs"/>
+          <w:rtl/>
+          <w:lang w:bidi="fa-IR"/>
+        </w:rPr>
+        <w:t xml:space="preserve"> برای تولید گراف تصادفی </w:t>
+      </w:r>
+      <w:r>
+        <w:rPr>
+          <w:lang w:bidi="fa-IR"/>
+        </w:rPr>
+        <w:t>Erdos-Renyi</w:t>
+      </w:r>
+      <w:r>
+        <w:rPr>
+          <w:rFonts w:hint="cs"/>
+          <w:rtl/>
+          <w:lang w:bidi="fa-IR"/>
+        </w:rPr>
+        <w:t xml:space="preserve"> یک راه آن است که احتمال </w:t>
+      </w:r>
+      <w:r>
+        <w:rPr>
+          <w:lang w:bidi="fa-IR"/>
+        </w:rPr>
+        <w:t>p</w:t>
+      </w:r>
+      <w:r>
+        <w:rPr>
+          <w:rFonts w:hint="cs"/>
+          <w:rtl/>
+          <w:lang w:bidi="fa-IR"/>
+        </w:rPr>
+        <w:t xml:space="preserve"> حساب گردد (تعداد یال‌های مدنظر تقسیم بر کل تعداد یال‌های ممکن) و متناسب با آن یال‌ها تولید شوند. اما در این رویکرد ممکن است تعداد یال‌های بدست آمده کمی متفاوت از تعداد یال‌های مدنظر باشد. راه دیگر که مورد استفاده من قرار گرفته است این است که ابتدا کل یال‌های ممکن را تولید کنیم و سپس به تعداد یال مدنظر از میان این مجموعه یال‌ها را انتخاب کنیم.</w:t>
+      </w:r>
+    </w:p>
+    <w:p>
+      <w:pPr>
+        <w:bidi/>
+        <w:jc w:val="both"/>
+        <w:rPr>
+          <w:rtl/>
+          <w:lang w:bidi="fa-IR"/>
+        </w:rPr>
+      </w:pPr>
+    </w:p>
+    <w:p>
+      <w:pPr>
+        <w:bidi/>
+        <w:jc w:val="both"/>
+        <w:rPr>
+          <w:rtl/>
+          <w:lang w:bidi="fa-IR"/>
+        </w:rPr>
+      </w:pPr>
+      <w:r>
+        <w:rPr>
+          <w:rFonts w:hint="cs"/>
+          <w:b/>
+          <w:bCs/>
+          <w:rtl/>
+          <w:lang w:bidi="fa-IR"/>
+        </w:rPr>
+        <w:t>ب)</w:t>
+      </w:r>
+      <w:r>
+        <w:rPr>
+          <w:rFonts w:hint="cs"/>
+          <w:rtl/>
+          <w:lang w:bidi="fa-IR"/>
+        </w:rPr>
+        <w:t xml:space="preserve"> برای ایجاد مدل تصادفی </w:t>
+      </w:r>
+      <w:r>
+        <w:rPr>
+          <w:lang w:bidi="fa-IR"/>
+        </w:rPr>
+        <w:t>Small-World</w:t>
+      </w:r>
+      <w:r>
+        <w:rPr>
+          <w:rFonts w:hint="cs"/>
+          <w:rtl/>
+          <w:lang w:bidi="fa-IR"/>
+        </w:rPr>
+        <w:t xml:space="preserve"> من ابتدا به هر گره یک عدد آیدی از صفر تا تعداد گره مدنظر نسبت دادم. سپس حساب کردم که هر راس باید چه درجه‌ای داشته باشد. قسمت صحیح درجه مدنظر را می‌توان به سادگی برآورده کرد؛ برای این هدف هر گره را به گره‌های بعدی ( بر اساس آیدی) متصل کردم. برای حل کردن قسمت غیرصحیح درجه آمدم و آن را در صد ضرب کردم. این عدد نشان می‌دهد که از هر صد گره چه تعداد آن نیاز به یک یال دیگر دارد تا در مجموع میانگین درجه هر گره برابر با درجه مورد نظر شود. به همین ترتیب به بخشی از گره‌ها یک یال دیگر به صورت منظم اضافه کردم. درجه مدنظر تعداد اعشار بیشتری از دو رقم دارد ولی تقریبا تا اینجای کار میانگین درجه بسیار نزدیک به چیزی است که انتظار داشتیم. در گام بعد با در نظر گرفتن </w:t>
+      </w:r>
+      <w:r>
+        <w:rPr>
+          <w:lang w:bidi="fa-IR"/>
+        </w:rPr>
+        <w:t>p=0.05</w:t>
+      </w:r>
+      <w:r>
+        <w:rPr>
+          <w:rFonts w:hint="cs"/>
+          <w:rtl/>
+          <w:lang w:bidi="fa-IR"/>
+        </w:rPr>
+        <w:t xml:space="preserve"> بخشی از یال‌ها را حذف کردم و سپس به صورت تصادفی افزودم. تعداد یال‌های حذف‌شده و اضافه‌شده تا حدی متفاوت است تا مقدار اعشار باقی‌مانده که در مرحله قبل نادیده گرفته شده است در این گام برطرف گردد.</w:t>
+      </w:r>
+    </w:p>
+    <w:p>
+      <w:pPr>
+        <w:bidi/>
+        <w:jc w:val="both"/>
+        <w:rPr>
+          <w:rtl/>
+          <w:lang w:bidi="fa-IR"/>
+        </w:rPr>
+      </w:pPr>
+    </w:p>
+    <w:p>
+      <w:pPr>
+        <w:bidi/>
+        <w:jc w:val="both"/>
+        <w:rPr>
+          <w:rtl/>
+          <w:lang w:bidi="fa-IR"/>
+        </w:rPr>
+      </w:pPr>
+      <w:r>
+        <w:rPr>
+          <w:rFonts w:hint="cs"/>
+          <w:b/>
+          <w:bCs/>
+          <w:rtl/>
+          <w:lang w:bidi="fa-IR"/>
+        </w:rPr>
+        <w:t>د)</w:t>
+      </w:r>
+      <w:r>
+        <w:rPr>
+          <w:rFonts w:hint="cs"/>
+          <w:rtl/>
+          <w:lang w:bidi="fa-IR"/>
+        </w:rPr>
+        <w:t xml:space="preserve"> در تصویر زیر نمودارهای توزیع درجه برای هر سه گراف هم به صورت عادی و هم به صورت </w:t>
+      </w:r>
+      <w:r>
+        <w:rPr>
+          <w:lang w:bidi="fa-IR"/>
+        </w:rPr>
+        <w:t>log-log</w:t>
+      </w:r>
+      <w:r>
+        <w:rPr>
+          <w:rFonts w:hint="cs"/>
+          <w:rtl/>
+          <w:lang w:bidi="fa-IR"/>
+        </w:rPr>
+        <w:t xml:space="preserve"> ترسیم شده است:</w:t>
+      </w:r>
+    </w:p>
+    <w:p>
+      <w:pPr>
+        <w:bidi/>
+        <w:jc w:val="both"/>
+        <w:rPr>
+          <w:noProof/>
+          <w:lang w:bidi="fa-IR"/>
+        </w:rPr>
+      </w:pPr>
+      <w:r>
+        <w:rPr>
+          <w:rFonts w:hint="cs"/>
+          <w:noProof/>
+          <w:lang w:bidi="fa-IR"/>
+        </w:rPr>
+        <w:lastRenderedPageBreak/>
+        <w:drawing>
+          <wp:inline distT="0" distB="0" distL="0" distR="0" wp14:anchorId="49F6C8EB" wp14:editId="05A6B5E2">
+            <wp:extent cx="5943600" cy="3930015"/>
+            <wp:effectExtent l="0" t="0" r="0" b="0"/>
+            <wp:docPr id="1" name="Picture 1"/>
+            <wp:cNvGraphicFramePr>
+              <a:graphicFrameLocks xmlns:a="http://schemas.openxmlformats.org/drawingml/2006/main" noChangeAspect="1"/>
+            </wp:cNvGraphicFramePr>
+            <a:graphic xmlns:a="http://schemas.openxmlformats.org/drawingml/2006/main">
+              <a:graphicData uri="http://schemas.openxmlformats.org/drawingml/2006/picture">
+                <pic:pic xmlns:pic="http://schemas.openxmlformats.org/drawingml/2006/picture">
+                  <pic:nvPicPr>
+                    <pic:cNvPr id="0" name="Picture 1"/>
+                    <pic:cNvPicPr>
+                      <a:picLocks noChangeAspect="1" noChangeArrowheads="1"/>
+                    </pic:cNvPicPr>
+                  </pic:nvPicPr>
+                  <pic:blipFill>
+                    <a:blip r:embed="rId8">
+                      <a:extLst>
+                        <a:ext uri="{28A0092B-C50C-407E-A947-70E740481C1C}">
+                          <a14:useLocalDpi xmlns:a14="http://schemas.microsoft.com/office/drawing/2010/main" val="0"/>
+                        </a:ext>
+                      </a:extLst>
+                    </a:blip>
+                    <a:srcRect/>
+                    <a:stretch>
+                      <a:fillRect/>
+                    </a:stretch>
+                  </pic:blipFill>
+                  <pic:spPr bwMode="auto">
+                    <a:xfrm>
+                      <a:off x="0" y="0"/>
+                      <a:ext cx="5943600" cy="3930015"/>
+                    </a:xfrm>
+                    <a:prstGeom prst="rect">
+                      <a:avLst/>
+                    </a:prstGeom>
+                    <a:noFill/>
+                    <a:ln>
+                      <a:noFill/>
+                    </a:ln>
+                  </pic:spPr>
+                </pic:pic>
+              </a:graphicData>
+            </a:graphic>
+          </wp:inline>
+        </w:drawing>
+      </w:r>
+    </w:p>
+    <w:p>
+      <w:pPr>
+        <w:bidi/>
+        <w:jc w:val="both"/>
+        <w:rPr>
+          <w:rtl/>
+          <w:lang w:bidi="fa-IR"/>
+        </w:rPr>
+      </w:pPr>
+      <w:r>
+        <w:rPr>
+          <w:rFonts w:hint="cs"/>
+          <w:rtl/>
+          <w:lang w:bidi="fa-IR"/>
+        </w:rPr>
+        <w:t xml:space="preserve">با بررسی و مقایسه نمودارها می‌توان به نتایج زیر دست پیدا کرد. پیش از هر چیز باید توجه کرد که تعداد درجات و گره‌ها برابر است و </w:t>
+      </w:r>
+      <w:proofErr w:type="spellStart"/>
+      <w:r>
+        <w:rPr>
+          <w:rFonts w:hint="cs"/>
+          <w:rtl/>
+          <w:lang w:bidi="fa-IR"/>
+        </w:rPr>
+        <w:t>تحلیل‌ها</w:t>
+      </w:r>
+      <w:proofErr w:type="spellEnd"/>
+      <w:r>
+        <w:rPr>
+          <w:rFonts w:hint="cs"/>
+          <w:rtl/>
+          <w:lang w:bidi="fa-IR"/>
+        </w:rPr>
+        <w:t xml:space="preserve"> عادلانه خواهد بود:</w:t>
+      </w:r>
+    </w:p>
+    <w:p>
+      <w:pPr>
+        <w:pStyle w:val="ListParagraph"/>
+        <w:numPr>
+          <w:ilvl w:val="0"/>
+          <w:numId w:val="1"/>
+        </w:numPr>
+        <w:bidi/>
+        <w:jc w:val="both"/>
+        <w:rPr>
+          <w:lang w:bidi="fa-IR"/>
+        </w:rPr>
+      </w:pPr>
+      <w:r>
+        <w:rPr>
+          <w:rFonts w:hint="cs"/>
+          <w:rtl/>
+          <w:lang w:bidi="fa-IR"/>
+        </w:rPr>
+        <w:t xml:space="preserve">گراف واقعی </w:t>
+      </w:r>
+      <w:proofErr w:type="spellStart"/>
+      <w:r>
+        <w:rPr>
+          <w:rFonts w:hint="cs"/>
+          <w:rtl/>
+          <w:lang w:bidi="fa-IR"/>
+        </w:rPr>
+        <w:t>گره‌هایی</w:t>
+      </w:r>
+      <w:proofErr w:type="spellEnd"/>
+      <w:r>
+        <w:rPr>
+          <w:rFonts w:hint="cs"/>
+          <w:rtl/>
+          <w:lang w:bidi="fa-IR"/>
+        </w:rPr>
+        <w:t xml:space="preserve"> با درجه بسیار بزرگ دارد ( قسمت چپ نمودار </w:t>
+      </w:r>
+      <w:r>
+        <w:rPr>
+          <w:lang w:bidi="fa-IR"/>
+        </w:rPr>
+        <w:t>log-log</w:t>
+      </w:r>
+      <w:r>
+        <w:rPr>
+          <w:rFonts w:hint="cs"/>
+          <w:rtl/>
+          <w:lang w:bidi="fa-IR"/>
+        </w:rPr>
+        <w:t>)</w:t>
+      </w:r>
+      <w:r>
+        <w:rPr>
+          <w:lang w:bidi="fa-IR"/>
+        </w:rPr>
+        <w:t xml:space="preserve"> </w:t>
+      </w:r>
+      <w:r>
+        <w:rPr>
+          <w:rFonts w:hint="cs"/>
+          <w:rtl/>
+          <w:lang w:bidi="fa-IR"/>
+        </w:rPr>
+        <w:t xml:space="preserve"> در حالی که در نمودارهای تصادفی چنین چیزی دیده </w:t>
+      </w:r>
+      <w:proofErr w:type="spellStart"/>
+      <w:r>
+        <w:rPr>
+          <w:rFonts w:hint="cs"/>
+          <w:rtl/>
+          <w:lang w:bidi="fa-IR"/>
+        </w:rPr>
+        <w:t>نمی‌شود</w:t>
+      </w:r>
+      <w:proofErr w:type="spellEnd"/>
+      <w:r>
+        <w:rPr>
+          <w:rFonts w:hint="cs"/>
+          <w:rtl/>
+          <w:lang w:bidi="fa-IR"/>
+        </w:rPr>
+        <w:t xml:space="preserve">. همچنین گره‌ها با درجه بسیار پایین یعنی صفر و نزدیک به آن در گراف واقعی بسیار زیاد است درحالی که در </w:t>
+      </w:r>
+      <w:proofErr w:type="spellStart"/>
+      <w:r>
+        <w:rPr>
+          <w:rFonts w:hint="cs"/>
+          <w:rtl/>
+          <w:lang w:bidi="fa-IR"/>
+        </w:rPr>
+        <w:t>گراف‌های</w:t>
+      </w:r>
+      <w:proofErr w:type="spellEnd"/>
+      <w:r>
+        <w:rPr>
+          <w:rFonts w:hint="cs"/>
+          <w:rtl/>
+          <w:lang w:bidi="fa-IR"/>
+        </w:rPr>
+        <w:t xml:space="preserve"> تصادفی این چنین نیست.</w:t>
+      </w:r>
+    </w:p>
+    <w:p>
+      <w:pPr>
+        <w:pStyle w:val="ListParagraph"/>
+        <w:numPr>
+          <w:ilvl w:val="0"/>
+          <w:numId w:val="1"/>
+        </w:numPr>
+        <w:bidi/>
+        <w:jc w:val="both"/>
+        <w:rPr>
+          <w:lang w:bidi="fa-IR"/>
+        </w:rPr>
+      </w:pPr>
+      <w:r>
+        <w:rPr>
+          <w:rFonts w:hint="cs"/>
+          <w:rtl/>
+          <w:lang w:bidi="fa-IR"/>
+        </w:rPr>
+        <w:t xml:space="preserve">درجات گره‌های </w:t>
+      </w:r>
+      <w:r>
+        <w:rPr>
+          <w:lang w:bidi="fa-IR"/>
+        </w:rPr>
+        <w:t>Small-World</w:t>
+      </w:r>
+      <w:r>
+        <w:rPr>
+          <w:rFonts w:hint="cs"/>
+          <w:rtl/>
+          <w:lang w:bidi="fa-IR"/>
+        </w:rPr>
+        <w:t xml:space="preserve"> بسیار محدود و شامل چندین مقدار خاص است ولی </w:t>
+      </w:r>
+      <w:r>
+        <w:rPr>
+          <w:lang w:bidi="fa-IR"/>
+        </w:rPr>
+        <w:t>Erdos-Renyi</w:t>
+      </w:r>
+      <w:r>
+        <w:rPr>
+          <w:rFonts w:hint="cs"/>
+          <w:rtl/>
+          <w:lang w:bidi="fa-IR"/>
+        </w:rPr>
+        <w:t xml:space="preserve"> رنج درجات بیشتری را دارد. گراف واقعی حتی از گراف </w:t>
+      </w:r>
+      <w:r>
+        <w:rPr>
+          <w:lang w:bidi="fa-IR"/>
+        </w:rPr>
+        <w:t>Erdos-Renyi</w:t>
+      </w:r>
+      <w:r>
+        <w:rPr>
+          <w:rFonts w:hint="cs"/>
+          <w:rtl/>
+          <w:lang w:bidi="fa-IR"/>
+        </w:rPr>
+        <w:t xml:space="preserve"> همزمان هم رنج بیشتری دارد چراکه درجات بسیار بالا و بسیار پایین را به خوبی پوشش داده است.</w:t>
+      </w:r>
+    </w:p>
+    <w:p>
+      <w:pPr>
+        <w:pStyle w:val="ListParagraph"/>
+        <w:numPr>
+          <w:ilvl w:val="0"/>
+          <w:numId w:val="1"/>
+        </w:numPr>
+        <w:bidi/>
+        <w:jc w:val="both"/>
+        <w:rPr>
+          <w:lang w:bidi="fa-IR"/>
+        </w:rPr>
+      </w:pPr>
+      <w:r>
+        <w:rPr>
+          <w:rFonts w:hint="cs"/>
+          <w:rtl/>
+          <w:lang w:bidi="fa-IR"/>
+        </w:rPr>
+        <w:t xml:space="preserve">توزیع </w:t>
+      </w:r>
+      <w:proofErr w:type="spellStart"/>
+      <w:r>
+        <w:rPr>
+          <w:rFonts w:hint="cs"/>
+          <w:rtl/>
+          <w:lang w:bidi="fa-IR"/>
+        </w:rPr>
+        <w:t>گراف‌های</w:t>
+      </w:r>
+      <w:proofErr w:type="spellEnd"/>
+      <w:r>
+        <w:rPr>
+          <w:rFonts w:hint="cs"/>
+          <w:rtl/>
+          <w:lang w:bidi="fa-IR"/>
+        </w:rPr>
+        <w:t xml:space="preserve"> تصادفی تقریبا شبیه نمودارهای نرمال است ولی گراف واقعی اصلا نرمال نیست و از نوع </w:t>
+      </w:r>
+      <w:r>
+        <w:rPr>
+          <w:lang w:bidi="fa-IR"/>
+        </w:rPr>
+        <w:t>log-log</w:t>
+      </w:r>
+      <w:r>
+        <w:rPr>
+          <w:rFonts w:hint="cs"/>
+          <w:rtl/>
+          <w:lang w:bidi="fa-IR"/>
+        </w:rPr>
+        <w:t xml:space="preserve"> است.</w:t>
+      </w:r>
+    </w:p>
+    <w:p>
+      <w:pPr>
+        <w:bidi/>
+        <w:jc w:val="both"/>
+        <w:rPr>
+          <w:rtl/>
+          <w:lang w:bidi="fa-IR"/>
+        </w:rPr>
+      </w:pPr>
+    </w:p>
+    <w:p>
+      <w:pPr>
+        <w:bidi/>
+        <w:jc w:val="both"/>
+        <w:rPr>
+          <w:rtl/>
+          <w:lang w:bidi="fa-IR"/>
+        </w:rPr>
+      </w:pPr>
+      <w:r>
+        <w:rPr>
+          <w:rFonts w:hint="cs"/>
+          <w:b/>
+          <w:bCs/>
+          <w:rtl/>
+          <w:lang w:bidi="fa-IR"/>
+        </w:rPr>
+        <w:lastRenderedPageBreak/>
+        <w:t>ه)</w:t>
+      </w:r>
+      <w:r>
+        <w:rPr>
+          <w:rFonts w:hint="cs"/>
+          <w:rtl/>
+          <w:lang w:bidi="fa-IR"/>
+        </w:rPr>
+        <w:t xml:space="preserve"> در جدول زیر این مقدار برای هر سه گراف گزارش شده است:</w:t>
+      </w:r>
+    </w:p>
+    <w:tbl>
+      <w:tblPr>
+        <w:tblStyle w:val="GridTable5Dark-Accent5"/>
+        <w:bidiVisual/>
+        <w:tblW w:w="0" w:type="auto"/>
+        <w:tblLook w:val="04A0" w:firstRow="1" w:lastRow="0" w:firstColumn="1" w:lastColumn="0" w:noHBand="0" w:noVBand="1"/>
+      </w:tblPr>
+      <w:tblGrid>
+        <w:gridCol w:w="2337"/>
+        <w:gridCol w:w="2337"/>
+        <w:gridCol w:w="2338"/>
+        <w:gridCol w:w="2338"/>
+      </w:tblGrid>
+      <w:tr>
+        <w:trPr>
+          <w:cnfStyle w:val="100000000000" w:firstRow="1" w:lastRow="0" w:firstColumn="0" w:lastColumn="0" w:oddVBand="0" w:evenVBand="0" w:oddHBand="0" w:evenHBand="0" w:firstRowFirstColumn="0" w:firstRowLastColumn="0" w:lastRowFirstColumn="0" w:lastRowLastColumn="0"/>
+        </w:trPr>
+        <w:tc>
+          <w:tcPr>
+            <w:cnfStyle w:val="001000000000" w:firstRow="0" w:lastRow="0" w:firstColumn="1" w:lastColumn="0" w:oddVBand="0" w:evenVBand="0" w:oddHBand="0" w:evenHBand="0" w:firstRowFirstColumn="0" w:firstRowLastColumn="0" w:lastRowFirstColumn="0" w:lastRowLastColumn="0"/>
+            <w:tcW w:w="2337" w:type="dxa"/>
+          </w:tcPr>
+          <w:p>
+            <w:pPr>
+              <w:bidi/>
+              <w:jc w:val="both"/>
+              <w:rPr>
+                <w:rtl/>
+                <w:lang w:bidi="fa-IR"/>
+              </w:rPr>
+            </w:pPr>
+            <w:r>
+              <w:rPr>
+                <w:rFonts w:hint="cs"/>
+                <w:rtl/>
+                <w:lang w:bidi="fa-IR"/>
+              </w:rPr>
+              <w:t>گراف</w:t>
+            </w:r>
+          </w:p>
+        </w:tc>
+        <w:tc>
+          <w:tcPr>
+            <w:tcW w:w="2337" w:type="dxa"/>
+          </w:tcPr>
+          <w:p>
+            <w:pPr>
+              <w:bidi/>
+              <w:jc w:val="both"/>
+              <w:cnfStyle w:val="100000000000" w:firstRow="1" w:lastRow="0" w:firstColumn="0" w:lastColumn="0" w:oddVBand="0" w:evenVBand="0" w:oddHBand="0" w:evenHBand="0" w:firstRowFirstColumn="0" w:firstRowLastColumn="0" w:lastRowFirstColumn="0" w:lastRowLastColumn="0"/>
+              <w:rPr>
+                <w:lang w:bidi="fa-IR"/>
+              </w:rPr>
+            </w:pPr>
+            <w:r>
+              <w:rPr>
+                <w:lang w:bidi="fa-IR"/>
+              </w:rPr>
+              <w:t>Erdos-Renyi</w:t>
+            </w:r>
+          </w:p>
+        </w:tc>
+        <w:tc>
+          <w:tcPr>
+            <w:tcW w:w="2338" w:type="dxa"/>
+          </w:tcPr>
+          <w:p>
+            <w:pPr>
+              <w:bidi/>
+              <w:jc w:val="both"/>
+              <w:cnfStyle w:val="100000000000" w:firstRow="1" w:lastRow="0" w:firstColumn="0" w:lastColumn="0" w:oddVBand="0" w:evenVBand="0" w:oddHBand="0" w:evenHBand="0" w:firstRowFirstColumn="0" w:firstRowLastColumn="0" w:lastRowFirstColumn="0" w:lastRowLastColumn="0"/>
+              <w:rPr>
+                <w:rtl/>
+                <w:lang w:bidi="fa-IR"/>
+              </w:rPr>
+            </w:pPr>
+            <w:r>
+              <w:rPr>
+                <w:lang w:bidi="fa-IR"/>
+              </w:rPr>
+              <w:t>Small-</w:t>
+            </w:r>
+            <w:proofErr w:type="spellStart"/>
+            <w:r>
+              <w:rPr>
+                <w:lang w:bidi="fa-IR"/>
+              </w:rPr>
+              <w:t>Wrold</w:t>
+            </w:r>
+            <w:proofErr w:type="spellEnd"/>
+          </w:p>
+        </w:tc>
+        <w:tc>
+          <w:tcPr>
+            <w:tcW w:w="2338" w:type="dxa"/>
+          </w:tcPr>
+          <w:p>
+            <w:pPr>
+              <w:bidi/>
+              <w:jc w:val="both"/>
+              <w:cnfStyle w:val="100000000000" w:firstRow="1" w:lastRow="0" w:firstColumn="0" w:lastColumn="0" w:oddVBand="0" w:evenVBand="0" w:oddHBand="0" w:evenHBand="0" w:firstRowFirstColumn="0" w:firstRowLastColumn="0" w:lastRowFirstColumn="0" w:lastRowLastColumn="0"/>
+              <w:rPr>
+                <w:rtl/>
+                <w:lang w:bidi="fa-IR"/>
+              </w:rPr>
+            </w:pPr>
+            <w:proofErr w:type="spellStart"/>
+            <w:r>
+              <w:rPr>
+                <w:lang w:bidi="fa-IR"/>
+              </w:rPr>
+              <w:t>LastFM</w:t>
+            </w:r>
+            <w:proofErr w:type="spellEnd"/>
+          </w:p>
+        </w:tc>
+      </w:tr>
+      <w:tr>
+        <w:trPr>
+          <w:cnfStyle w:val="000000100000" w:firstRow="0" w:lastRow="0" w:firstColumn="0" w:lastColumn="0" w:oddVBand="0" w:evenVBand="0" w:oddHBand="1" w:evenHBand="0" w:firstRowFirstColumn="0" w:firstRowLastColumn="0" w:lastRowFirstColumn="0" w:lastRowLastColumn="0"/>
+        </w:trPr>
+        <w:tc>
+          <w:tcPr>
+            <w:cnfStyle w:val="001000000000" w:firstRow="0" w:lastRow="0" w:firstColumn="1" w:lastColumn="0" w:oddVBand="0" w:evenVBand="0" w:oddHBand="0" w:evenHBand="0" w:firstRowFirstColumn="0" w:firstRowLastColumn="0" w:lastRowFirstColumn="0" w:lastRowLastColumn="0"/>
+            <w:tcW w:w="2337" w:type="dxa"/>
+          </w:tcPr>
+          <w:p>
+            <w:pPr>
+              <w:bidi/>
+              <w:jc w:val="both"/>
+              <w:rPr>
+                <w:rtl/>
+                <w:lang w:bidi="fa-IR"/>
+              </w:rPr>
+            </w:pPr>
+            <w:r>
+              <w:rPr>
+                <w:rFonts w:hint="cs"/>
+                <w:rtl/>
+                <w:lang w:bidi="fa-IR"/>
+              </w:rPr>
+              <w:t xml:space="preserve">ضریب </w:t>
+            </w:r>
+            <w:proofErr w:type="spellStart"/>
+            <w:r>
+              <w:rPr>
+                <w:rFonts w:hint="cs"/>
+                <w:rtl/>
+                <w:lang w:bidi="fa-IR"/>
+              </w:rPr>
+              <w:t>خوشه‌بندی</w:t>
+            </w:r>
+            <w:proofErr w:type="spellEnd"/>
+          </w:p>
+        </w:tc>
+        <w:tc>
+          <w:tcPr>
+            <w:tcW w:w="2337" w:type="dxa"/>
+          </w:tcPr>
+          <w:p>
+            <w:pPr>
+              <w:bidi/>
+              <w:jc w:val="both"/>
+              <w:cnfStyle w:val="000000100000" w:firstRow="0" w:lastRow="0" w:firstColumn="0" w:lastColumn="0" w:oddVBand="0" w:evenVBand="0" w:oddHBand="1" w:evenHBand="0" w:firstRowFirstColumn="0" w:firstRowLastColumn="0" w:lastRowFirstColumn="0" w:lastRowLastColumn="0"/>
+              <w:rPr>
+                <w:rtl/>
+                <w:lang w:bidi="fa-IR"/>
+              </w:rPr>
+            </w:pPr>
+            <w:r>
+              <w:rPr>
+                <w:rFonts w:hint="cs"/>
+                <w:rtl/>
+                <w:lang w:bidi="fa-IR"/>
+              </w:rPr>
+              <w:t>۰.۰۰۰۶</w:t>
+            </w:r>
+          </w:p>
+        </w:tc>
+        <w:tc>
+          <w:tcPr>
+            <w:tcW w:w="2338" w:type="dxa"/>
+          </w:tcPr>
+          <w:p>
+            <w:pPr>
+              <w:bidi/>
+              <w:jc w:val="both"/>
+              <w:cnfStyle w:val="000000100000" w:firstRow="0" w:lastRow="0" w:firstColumn="0" w:lastColumn="0" w:oddVBand="0" w:evenVBand="0" w:oddHBand="1" w:evenHBand="0" w:firstRowFirstColumn="0" w:firstRowLastColumn="0" w:lastRowFirstColumn="0" w:lastRowLastColumn="0"/>
+              <w:rPr>
+                <w:rtl/>
+                <w:lang w:bidi="fa-IR"/>
+              </w:rPr>
+            </w:pPr>
+            <w:r>
+              <w:rPr>
+                <w:rFonts w:hint="cs"/>
+                <w:rtl/>
+                <w:lang w:bidi="fa-IR"/>
+              </w:rPr>
+              <w:t>۰.۵۴۱۴</w:t>
+            </w:r>
+          </w:p>
+        </w:tc>
+        <w:tc>
+          <w:tcPr>
+            <w:tcW w:w="2338" w:type="dxa"/>
+          </w:tcPr>
+          <w:p>
+            <w:pPr>
+              <w:bidi/>
+              <w:jc w:val="both"/>
+              <w:cnfStyle w:val="000000100000" w:firstRow="0" w:lastRow="0" w:firstColumn="0" w:lastColumn="0" w:oddVBand="0" w:evenVBand="0" w:oddHBand="1" w:evenHBand="0" w:firstRowFirstColumn="0" w:firstRowLastColumn="0" w:lastRowFirstColumn="0" w:lastRowLastColumn="0"/>
+              <w:rPr>
+                <w:rtl/>
+                <w:lang w:bidi="fa-IR"/>
+              </w:rPr>
+            </w:pPr>
+            <w:r>
+              <w:rPr>
+                <w:rFonts w:hint="cs"/>
+                <w:rtl/>
+                <w:lang w:bidi="fa-IR"/>
+              </w:rPr>
+              <w:t>۰.۲۱۹۴</w:t>
+            </w:r>
+          </w:p>
+        </w:tc>
+      </w:tr>
+    </w:tbl>
+    <w:p>
+      <w:pPr>
+        <w:bidi/>
+        <w:jc w:val="both"/>
+        <w:rPr>
+          <w:rtl/>
+          <w:lang w:bidi="fa-IR"/>
+        </w:rPr>
+      </w:pPr>
+    </w:p>
+    <w:p>
+      <w:pPr>
+        <w:bidi/>
+        <w:jc w:val="both"/>
+        <w:rPr>
+          <w:rtl/>
+          <w:lang w:bidi="fa-IR"/>
+        </w:rPr>
+      </w:pPr>
+    </w:p>
+    <w:p>
+      <w:pPr>
+        <w:bidi/>
+        <w:jc w:val="both"/>
+        <w:rPr>
+          <w:rtl/>
+          <w:lang w:bidi="fa-IR"/>
+        </w:rPr>
+      </w:pPr>
+      <w:r>
+        <w:rPr>
+          <w:rFonts w:hint="cs"/>
+          <w:rtl/>
+          <w:lang w:bidi="fa-IR"/>
+        </w:rPr>
+        <w:t>سوال ۲</w:t>
+      </w:r>
+    </w:p>
+    <w:p>
+      <w:pPr>
+        <w:bidi/>
+        <w:jc w:val="both"/>
+        <w:rPr>
           <w:lang w:bidi="fa-IR"/>
         </w:rPr>
       </w:pPr>
@@ -478,6 +1264,127 @@
     </w:sectPr>
   </w:body>
 </w:document>
+</file>
+
+<file path=word/numbering.xml><?xml version="1.0" encoding="utf-8"?>
+<w:numbering xmlns:wpc="http://schemas.microsoft.com/office/word/2010/wordprocessingCanvas" xmlns:cx="http://schemas.microsoft.com/office/drawing/2014/chartex" xmlns:cx1="http://schemas.microsoft.com/office/drawing/2015/9/8/chartex" xmlns:cx2="http://schemas.microsoft.com/office/drawing/2015/10/21/chartex" xmlns:cx3="http://schemas.microsoft.com/office/drawing/2016/5/9/chartex" xmlns:cx4="http://schemas.microsoft.com/office/drawing/2016/5/10/chartex" xmlns:cx5="http://schemas.microsoft.com/office/drawing/2016/5/11/chartex" xmlns:cx6="http://schemas.microsoft.com/office/drawing/2016/5/12/chartex" xmlns:cx7="http://schemas.microsoft.com/office/drawing/2016/5/13/chartex" xmlns:cx8="http://schemas.microsoft.com/office/drawing/2016/5/14/chartex" xmlns:mc="http://schemas.openxmlformats.org/markup-compatibility/2006" xmlns:aink="http://schemas.microsoft.com/office/drawing/2016/ink" xmlns:am3d="http://schemas.microsoft.com/office/drawing/2017/model3d" xmlns:o="urn:schemas-microsoft-com:office:office" xmlns:oel="http://schemas.microsoft.com/office/2019/extlst" xmlns:r="http://schemas.openxmlformats.org/officeDocument/2006/relationships" xmlns:m="http://schemas.openxmlformats.org/officeDocument/2006/math" xmlns:v="urn:schemas-microsoft-com:vml" xmlns:wp14="http://schemas.microsoft.com/office/word/2010/wordprocessingDrawing" xmlns:wp="http://schemas.openxmlformats.org/drawingml/2006/wordprocessingDrawing" xmlns:w10="urn:schemas-microsoft-com:office:word" xmlns:w="http://schemas.openxmlformats.org/wordprocessingml/2006/main" xmlns:w14="http://schemas.microsoft.com/office/word/2010/wordml" xmlns:w15="http://schemas.microsoft.com/office/word/2012/wordml" xmlns:w16cex="http://schemas.microsoft.com/office/word/2018/wordml/cex" xmlns:w16cid="http://schemas.microsoft.com/office/word/2016/wordml/cid" xmlns:w16="http://schemas.microsoft.com/office/word/2018/wordml" xmlns:w16sdtdh="http://schemas.microsoft.com/office/word/2020/wordml/sdtdatahash" xmlns:w16se="http://schemas.microsoft.com/office/word/2015/wordml/symex" xmlns:wpg="http://schemas.microsoft.com/office/word/2010/wordprocessingGroup" xmlns:wpi="http://schemas.microsoft.com/office/word/2010/wordprocessingInk" xmlns:wne="http://schemas.microsoft.com/office/word/2006/wordml" xmlns:wps="http://schemas.microsoft.com/office/word/2010/wordprocessingShape" mc:Ignorable="w14 w15 w16se w16cid w16 w16cex w16sdtdh wp14">
+  <w:abstractNum w:abstractNumId="0" w15:restartNumberingAfterBreak="0">
+    <w:nsid w:val="3B5B4790"/>
+    <w:multiLevelType w:val="hybridMultilevel"/>
+    <w:tmpl w:val="5944DB52"/>
+    <w:lvl w:ilvl="0" w:tplc="04090001">
+      <w:start w:val="1"/>
+      <w:numFmt w:val="bullet"/>
+      <w:lvlText w:val=""/>
+      <w:lvlJc w:val="left"/>
+      <w:pPr>
+        <w:ind w:left="720" w:hanging="360"/>
+      </w:pPr>
+      <w:rPr>
+        <w:rFonts w:ascii="Symbol" w:hAnsi="Symbol" w:hint="default"/>
+      </w:rPr>
+    </w:lvl>
+    <w:lvl w:ilvl="1" w:tplc="04090003" w:tentative="1">
+      <w:start w:val="1"/>
+      <w:numFmt w:val="bullet"/>
+      <w:lvlText w:val="o"/>
+      <w:lvlJc w:val="left"/>
+      <w:pPr>
+        <w:ind w:left="1440" w:hanging="360"/>
+      </w:pPr>
+      <w:rPr>
+        <w:rFonts w:ascii="Courier New" w:hAnsi="Courier New" w:cs="Courier New" w:hint="default"/>
+      </w:rPr>
+    </w:lvl>
+    <w:lvl w:ilvl="2" w:tplc="04090005" w:tentative="1">
+      <w:start w:val="1"/>
+      <w:numFmt w:val="bullet"/>
+      <w:lvlText w:val=""/>
+      <w:lvlJc w:val="left"/>
+      <w:pPr>
+        <w:ind w:left="2160" w:hanging="360"/>
+      </w:pPr>
+      <w:rPr>
+        <w:rFonts w:ascii="Wingdings" w:hAnsi="Wingdings" w:hint="default"/>
+      </w:rPr>
+    </w:lvl>
+    <w:lvl w:ilvl="3" w:tplc="04090001" w:tentative="1">
+      <w:start w:val="1"/>
+      <w:numFmt w:val="bullet"/>
+      <w:lvlText w:val=""/>
+      <w:lvlJc w:val="left"/>
+      <w:pPr>
+        <w:ind w:left="2880" w:hanging="360"/>
+      </w:pPr>
+      <w:rPr>
+        <w:rFonts w:ascii="Symbol" w:hAnsi="Symbol" w:hint="default"/>
+      </w:rPr>
+    </w:lvl>
+    <w:lvl w:ilvl="4" w:tplc="04090003" w:tentative="1">
+      <w:start w:val="1"/>
+      <w:numFmt w:val="bullet"/>
+      <w:lvlText w:val="o"/>
+      <w:lvlJc w:val="left"/>
+      <w:pPr>
+        <w:ind w:left="3600" w:hanging="360"/>
+      </w:pPr>
+      <w:rPr>
+        <w:rFonts w:ascii="Courier New" w:hAnsi="Courier New" w:cs="Courier New" w:hint="default"/>
+      </w:rPr>
+    </w:lvl>
+    <w:lvl w:ilvl="5" w:tplc="04090005" w:tentative="1">
+      <w:start w:val="1"/>
+      <w:numFmt w:val="bullet"/>
+      <w:lvlText w:val=""/>
+      <w:lvlJc w:val="left"/>
+      <w:pPr>
+        <w:ind w:left="4320" w:hanging="360"/>
+      </w:pPr>
+      <w:rPr>
+        <w:rFonts w:ascii="Wingdings" w:hAnsi="Wingdings" w:hint="default"/>
+      </w:rPr>
+    </w:lvl>
+    <w:lvl w:ilvl="6" w:tplc="04090001" w:tentative="1">
+      <w:start w:val="1"/>
+      <w:numFmt w:val="bullet"/>
+      <w:lvlText w:val=""/>
+      <w:lvlJc w:val="left"/>
+      <w:pPr>
+        <w:ind w:left="5040" w:hanging="360"/>
+      </w:pPr>
+      <w:rPr>
+        <w:rFonts w:ascii="Symbol" w:hAnsi="Symbol" w:hint="default"/>
+      </w:rPr>
+    </w:lvl>
+    <w:lvl w:ilvl="7" w:tplc="04090003" w:tentative="1">
+      <w:start w:val="1"/>
+      <w:numFmt w:val="bullet"/>
+      <w:lvlText w:val="o"/>
+      <w:lvlJc w:val="left"/>
+      <w:pPr>
+        <w:ind w:left="5760" w:hanging="360"/>
+      </w:pPr>
+      <w:rPr>
+        <w:rFonts w:ascii="Courier New" w:hAnsi="Courier New" w:cs="Courier New" w:hint="default"/>
+      </w:rPr>
+    </w:lvl>
+    <w:lvl w:ilvl="8" w:tplc="04090005" w:tentative="1">
+      <w:start w:val="1"/>
+      <w:numFmt w:val="bullet"/>
+      <w:lvlText w:val=""/>
+      <w:lvlJc w:val="left"/>
+      <w:pPr>
+        <w:ind w:left="6480" w:hanging="360"/>
+      </w:pPr>
+      <w:rPr>
+        <w:rFonts w:ascii="Wingdings" w:hAnsi="Wingdings" w:hint="default"/>
+      </w:rPr>
+    </w:lvl>
+  </w:abstractNum>
+  <w:num w:numId="1" w16cid:durableId="431242024">
+    <w:abstractNumId w:val="0"/>
+  </w:num>
+</w:numbering>
 </file>
 
 <file path=word/styles.xml><?xml version="1.0" encoding="utf-8"?>
@@ -912,6 +1819,262 @@
     <w:semiHidden/>
     <w:unhideWhenUsed/>
   </w:style>
+  <w:style w:type="paragraph" w:styleId="ListParagraph">
+    <w:name w:val="List Paragraph"/>
+    <w:basedOn w:val="Normal"/>
+    <w:uiPriority w:val="34"/>
+    <w:qFormat/>
+    <w:rsid w:val="00562CD2"/>
+    <w:pPr>
+      <w:ind w:left="720"/>
+      <w:contextualSpacing/>
+    </w:pPr>
+  </w:style>
+  <w:style w:type="table" w:styleId="TableGrid">
+    <w:name w:val="Table Grid"/>
+    <w:basedOn w:val="TableNormal"/>
+    <w:uiPriority w:val="39"/>
+    <w:rsid w:val="000D2E5C"/>
+    <w:pPr>
+      <w:spacing w:after="0" w:line="240" w:lineRule="auto"/>
+    </w:pPr>
+    <w:tblPr>
+      <w:tblBorders>
+        <w:top w:val="single" w:sz="4" w:space="0" w:color="auto"/>
+        <w:left w:val="single" w:sz="4" w:space="0" w:color="auto"/>
+        <w:bottom w:val="single" w:sz="4" w:space="0" w:color="auto"/>
+        <w:right w:val="single" w:sz="4" w:space="0" w:color="auto"/>
+        <w:insideH w:val="single" w:sz="4" w:space="0" w:color="auto"/>
+        <w:insideV w:val="single" w:sz="4" w:space="0" w:color="auto"/>
+      </w:tblBorders>
+    </w:tblPr>
+  </w:style>
+  <w:style w:type="table" w:styleId="PlainTable5">
+    <w:name w:val="Plain Table 5"/>
+    <w:basedOn w:val="TableNormal"/>
+    <w:uiPriority w:val="45"/>
+    <w:rsid w:val="000D2E5C"/>
+    <w:pPr>
+      <w:spacing w:after="0" w:line="240" w:lineRule="auto"/>
+    </w:pPr>
+    <w:tblPr>
+      <w:tblStyleRowBandSize w:val="1"/>
+      <w:tblStyleColBandSize w:val="1"/>
+    </w:tblPr>
+    <w:tblStylePr w:type="firstRow">
+      <w:rPr>
+        <w:rFonts w:asciiTheme="majorHAnsi" w:eastAsiaTheme="majorEastAsia" w:hAnsiTheme="majorHAnsi" w:cstheme="majorBidi"/>
+        <w:i/>
+        <w:iCs/>
+        <w:sz w:val="26"/>
+      </w:rPr>
+      <w:tblPr/>
+      <w:tcPr>
+        <w:tcBorders>
+          <w:bottom w:val="single" w:sz="4" w:space="0" w:color="7F7F7F" w:themeColor="text1" w:themeTint="80"/>
+        </w:tcBorders>
+        <w:shd w:val="clear" w:color="auto" w:fill="FFFFFF" w:themeFill="background1"/>
+      </w:tcPr>
+    </w:tblStylePr>
+    <w:tblStylePr w:type="lastRow">
+      <w:rPr>
+        <w:rFonts w:asciiTheme="majorHAnsi" w:eastAsiaTheme="majorEastAsia" w:hAnsiTheme="majorHAnsi" w:cstheme="majorBidi"/>
+        <w:i/>
+        <w:iCs/>
+        <w:sz w:val="26"/>
+      </w:rPr>
+      <w:tblPr/>
+      <w:tcPr>
+        <w:tcBorders>
+          <w:top w:val="single" w:sz="4" w:space="0" w:color="7F7F7F" w:themeColor="text1" w:themeTint="80"/>
+        </w:tcBorders>
+        <w:shd w:val="clear" w:color="auto" w:fill="FFFFFF" w:themeFill="background1"/>
+      </w:tcPr>
+    </w:tblStylePr>
+    <w:tblStylePr w:type="firstCol">
+      <w:pPr>
+        <w:jc w:val="right"/>
+      </w:pPr>
+      <w:rPr>
+        <w:rFonts w:asciiTheme="majorHAnsi" w:eastAsiaTheme="majorEastAsia" w:hAnsiTheme="majorHAnsi" w:cstheme="majorBidi"/>
+        <w:i/>
+        <w:iCs/>
+        <w:sz w:val="26"/>
+      </w:rPr>
+      <w:tblPr/>
+      <w:tcPr>
+        <w:tcBorders>
+          <w:right w:val="single" w:sz="4" w:space="0" w:color="7F7F7F" w:themeColor="text1" w:themeTint="80"/>
+        </w:tcBorders>
+        <w:shd w:val="clear" w:color="auto" w:fill="FFFFFF" w:themeFill="background1"/>
+      </w:tcPr>
+    </w:tblStylePr>
+    <w:tblStylePr w:type="lastCol">
+      <w:rPr>
+        <w:rFonts w:asciiTheme="majorHAnsi" w:eastAsiaTheme="majorEastAsia" w:hAnsiTheme="majorHAnsi" w:cstheme="majorBidi"/>
+        <w:i/>
+        <w:iCs/>
+        <w:sz w:val="26"/>
+      </w:rPr>
+      <w:tblPr/>
+      <w:tcPr>
+        <w:tcBorders>
+          <w:left w:val="single" w:sz="4" w:space="0" w:color="7F7F7F" w:themeColor="text1" w:themeTint="80"/>
+        </w:tcBorders>
+        <w:shd w:val="clear" w:color="auto" w:fill="FFFFFF" w:themeFill="background1"/>
+      </w:tcPr>
+    </w:tblStylePr>
+    <w:tblStylePr w:type="band1Vert">
+      <w:tblPr/>
+      <w:tcPr>
+        <w:shd w:val="clear" w:color="auto" w:fill="F2F2F2" w:themeFill="background1" w:themeFillShade="F2"/>
+      </w:tcPr>
+    </w:tblStylePr>
+    <w:tblStylePr w:type="band1Horz">
+      <w:tblPr/>
+      <w:tcPr>
+        <w:shd w:val="clear" w:color="auto" w:fill="F2F2F2" w:themeFill="background1" w:themeFillShade="F2"/>
+      </w:tcPr>
+    </w:tblStylePr>
+    <w:tblStylePr w:type="neCell">
+      <w:tblPr/>
+      <w:tcPr>
+        <w:tcBorders>
+          <w:left w:val="nil"/>
+        </w:tcBorders>
+      </w:tcPr>
+    </w:tblStylePr>
+    <w:tblStylePr w:type="nwCell">
+      <w:tblPr/>
+      <w:tcPr>
+        <w:tcBorders>
+          <w:right w:val="nil"/>
+        </w:tcBorders>
+      </w:tcPr>
+    </w:tblStylePr>
+    <w:tblStylePr w:type="seCell">
+      <w:tblPr/>
+      <w:tcPr>
+        <w:tcBorders>
+          <w:left w:val="nil"/>
+        </w:tcBorders>
+      </w:tcPr>
+    </w:tblStylePr>
+    <w:tblStylePr w:type="swCell">
+      <w:tblPr/>
+      <w:tcPr>
+        <w:tcBorders>
+          <w:right w:val="nil"/>
+        </w:tcBorders>
+      </w:tcPr>
+    </w:tblStylePr>
+  </w:style>
+  <w:style w:type="table" w:styleId="GridTable5Dark-Accent5">
+    <w:name w:val="Grid Table 5 Dark Accent 5"/>
+    <w:basedOn w:val="TableNormal"/>
+    <w:uiPriority w:val="50"/>
+    <w:rsid w:val="000D2E5C"/>
+    <w:pPr>
+      <w:spacing w:after="0" w:line="240" w:lineRule="auto"/>
+    </w:pPr>
+    <w:tblPr>
+      <w:tblStyleRowBandSize w:val="1"/>
+      <w:tblStyleColBandSize w:val="1"/>
+      <w:tblBorders>
+        <w:top w:val="single" w:sz="4" w:space="0" w:color="FFFFFF" w:themeColor="background1"/>
+        <w:left w:val="single" w:sz="4" w:space="0" w:color="FFFFFF" w:themeColor="background1"/>
+        <w:bottom w:val="single" w:sz="4" w:space="0" w:color="FFFFFF" w:themeColor="background1"/>
+        <w:right w:val="single" w:sz="4" w:space="0" w:color="FFFFFF" w:themeColor="background1"/>
+        <w:insideH w:val="single" w:sz="4" w:space="0" w:color="FFFFFF" w:themeColor="background1"/>
+        <w:insideV w:val="single" w:sz="4" w:space="0" w:color="FFFFFF" w:themeColor="background1"/>
+      </w:tblBorders>
+    </w:tblPr>
+    <w:tcPr>
+      <w:shd w:val="clear" w:color="auto" w:fill="DEEAF6" w:themeFill="accent5" w:themeFillTint="33"/>
+    </w:tcPr>
+    <w:tblStylePr w:type="firstRow">
+      <w:rPr>
+        <w:b/>
+        <w:bCs/>
+        <w:color w:val="FFFFFF" w:themeColor="background1"/>
+      </w:rPr>
+      <w:tblPr/>
+      <w:tcPr>
+        <w:tcBorders>
+          <w:top w:val="single" w:sz="4" w:space="0" w:color="FFFFFF" w:themeColor="background1"/>
+          <w:left w:val="single" w:sz="4" w:space="0" w:color="FFFFFF" w:themeColor="background1"/>
+          <w:right w:val="single" w:sz="4" w:space="0" w:color="FFFFFF" w:themeColor="background1"/>
+          <w:insideH w:val="nil"/>
+          <w:insideV w:val="nil"/>
+        </w:tcBorders>
+        <w:shd w:val="clear" w:color="auto" w:fill="5B9BD5" w:themeFill="accent5"/>
+      </w:tcPr>
+    </w:tblStylePr>
+    <w:tblStylePr w:type="lastRow">
+      <w:rPr>
+        <w:b/>
+        <w:bCs/>
+        <w:color w:val="FFFFFF" w:themeColor="background1"/>
+      </w:rPr>
+      <w:tblPr/>
+      <w:tcPr>
+        <w:tcBorders>
+          <w:left w:val="single" w:sz="4" w:space="0" w:color="FFFFFF" w:themeColor="background1"/>
+          <w:bottom w:val="single" w:sz="4" w:space="0" w:color="FFFFFF" w:themeColor="background1"/>
+          <w:right w:val="single" w:sz="4" w:space="0" w:color="FFFFFF" w:themeColor="background1"/>
+          <w:insideH w:val="nil"/>
+          <w:insideV w:val="nil"/>
+        </w:tcBorders>
+        <w:shd w:val="clear" w:color="auto" w:fill="5B9BD5" w:themeFill="accent5"/>
+      </w:tcPr>
+    </w:tblStylePr>
+    <w:tblStylePr w:type="firstCol">
+      <w:rPr>
+        <w:b/>
+        <w:bCs/>
+        <w:color w:val="FFFFFF" w:themeColor="background1"/>
+      </w:rPr>
+      <w:tblPr/>
+      <w:tcPr>
+        <w:tcBorders>
+          <w:top w:val="single" w:sz="4" w:space="0" w:color="FFFFFF" w:themeColor="background1"/>
+          <w:left w:val="single" w:sz="4" w:space="0" w:color="FFFFFF" w:themeColor="background1"/>
+          <w:bottom w:val="single" w:sz="4" w:space="0" w:color="FFFFFF" w:themeColor="background1"/>
+          <w:insideV w:val="nil"/>
+        </w:tcBorders>
+        <w:shd w:val="clear" w:color="auto" w:fill="5B9BD5" w:themeFill="accent5"/>
+      </w:tcPr>
+    </w:tblStylePr>
+    <w:tblStylePr w:type="lastCol">
+      <w:rPr>
+        <w:b/>
+        <w:bCs/>
+        <w:color w:val="FFFFFF" w:themeColor="background1"/>
+      </w:rPr>
+      <w:tblPr/>
+      <w:tcPr>
+        <w:tcBorders>
+          <w:top w:val="single" w:sz="4" w:space="0" w:color="FFFFFF" w:themeColor="background1"/>
+          <w:bottom w:val="single" w:sz="4" w:space="0" w:color="FFFFFF" w:themeColor="background1"/>
+          <w:right w:val="single" w:sz="4" w:space="0" w:color="FFFFFF" w:themeColor="background1"/>
+          <w:insideV w:val="nil"/>
+        </w:tcBorders>
+        <w:shd w:val="clear" w:color="auto" w:fill="5B9BD5" w:themeFill="accent5"/>
+      </w:tcPr>
+    </w:tblStylePr>
+    <w:tblStylePr w:type="band1Vert">
+      <w:tblPr/>
+      <w:tcPr>
+        <w:shd w:val="clear" w:color="auto" w:fill="BDD6EE" w:themeFill="accent5" w:themeFillTint="66"/>
+      </w:tcPr>
+    </w:tblStylePr>
+    <w:tblStylePr w:type="band1Horz">
+      <w:tblPr/>
+      <w:tcPr>
+        <w:shd w:val="clear" w:color="auto" w:fill="BDD6EE" w:themeFill="accent5" w:themeFillTint="66"/>
+      </w:tcPr>
+    </w:tblStylePr>
+  </w:style>
 </w:styles>
 </file>
 

</xml_diff>